<commit_message>
Notes and pipeline tracking
</commit_message>
<xml_diff>
--- a/Writing/PACT Manuscript.docx
+++ b/Writing/PACT Manuscript.docx
@@ -33,9 +33,19 @@
       <w:pPr>
         <w:pStyle w:val="Title"/>
       </w:pPr>
-      <w:r>
-        <w:t>TSiR /ts</w:t>
-      </w:r>
+      <w:proofErr w:type="spellStart"/>
+      <w:r>
+        <w:t>TSiR</w:t>
+      </w:r>
+      <w:proofErr w:type="spellEnd"/>
+      <w:r>
+        <w:t xml:space="preserve"> /</w:t>
+      </w:r>
+      <w:proofErr w:type="spellStart"/>
+      <w:r>
+        <w:t>ts</w:t>
+      </w:r>
+      <w:proofErr w:type="spellEnd"/>
       <w:r>
         <w:rPr>
           <w:rFonts w:ascii="Times New Roman" w:hAnsi="Times New Roman" w:cs="Times New Roman"/>
@@ -328,13 +338,24 @@
         <w:pStyle w:val="JASABodyText"/>
       </w:pPr>
       <w:r>
-        <w:t>Crucially, /s</w:t>
+        <w:t>Crucially, /</w:t>
+      </w:r>
+      <w:proofErr w:type="spellStart"/>
+      <w:r>
+        <w:t>s</w:t>
       </w:r>
       <w:r>
         <w:rPr>
           <w:rFonts w:ascii="Times New Roman" w:hAnsi="Times New Roman" w:cs="Times New Roman"/>
         </w:rPr>
-        <w:t>ʃ?</w:t>
+        <w:t>ʃ</w:t>
+      </w:r>
+      <w:proofErr w:type="spellEnd"/>
+      <w:r>
+        <w:rPr>
+          <w:rFonts w:ascii="Times New Roman" w:hAnsi="Times New Roman" w:cs="Times New Roman"/>
+        </w:rPr>
+        <w:t>?</w:t>
       </w:r>
       <w:r>
         <w:t>/ tokens will be acoustically identical between talkers</w:t>
@@ -405,6 +426,96 @@
           <w:iCs w:val="0"/>
         </w:rPr>
         <w:t xml:space="preserve">Do talker differences emerge over time? </w:t>
+      </w:r>
+    </w:p>
+    <w:p>
+      <w:pPr>
+        <w:rPr>
+          <w:rFonts w:ascii="Garamond" w:eastAsiaTheme="majorEastAsia" w:hAnsi="Garamond" w:cstheme="majorBidi"/>
+          <w:b/>
+          <w:bCs/>
+          <w:color w:val="000000" w:themeColor="text1"/>
+          <w:szCs w:val="32"/>
+        </w:rPr>
+      </w:pPr>
+      <w:r>
+        <w:br w:type="page"/>
+      </w:r>
+    </w:p>
+    <w:p>
+      <w:r>
+        <w:lastRenderedPageBreak/>
+        <w:t xml:space="preserve">Onset: F1, </w:t>
+      </w:r>
+      <w:proofErr w:type="spellStart"/>
+      <w:r>
+        <w:t>sh</w:t>
+      </w:r>
+      <w:proofErr w:type="spellEnd"/>
+      <w:r>
+        <w:t>, or pe</w:t>
+      </w:r>
+    </w:p>
+    <w:p>
+      <w:r>
+        <w:t xml:space="preserve">Fricative: F1_Clear, F1_Amb, </w:t>
+      </w:r>
+      <w:proofErr w:type="spellStart"/>
+      <w:r>
+        <w:t>Altered_Clear</w:t>
+      </w:r>
+      <w:proofErr w:type="spellEnd"/>
+      <w:r>
+        <w:t xml:space="preserve">, </w:t>
+      </w:r>
+      <w:proofErr w:type="spellStart"/>
+      <w:r>
+        <w:t>Altered_Amb</w:t>
+      </w:r>
+      <w:proofErr w:type="spellEnd"/>
+    </w:p>
+    <w:p>
+      <w:r>
+        <w:t xml:space="preserve">Offset: F1, </w:t>
+      </w:r>
+      <w:proofErr w:type="spellStart"/>
+      <w:r>
+        <w:t>sh</w:t>
+      </w:r>
+      <w:proofErr w:type="spellEnd"/>
+      <w:r>
+        <w:t>, pe</w:t>
+      </w:r>
+    </w:p>
+    <w:p/>
+    <w:p/>
+    <w:p/>
+    <w:p>
+      <w:r>
+        <w:t>What we need:</w:t>
+      </w:r>
+    </w:p>
+    <w:p/>
+    <w:p>
+      <w:r>
+        <w:t>Experiments 1a, 1b:</w:t>
+      </w:r>
+    </w:p>
+    <w:p>
+      <w:pPr>
+        <w:rPr>
+          <w:rFonts w:ascii="Garamond" w:eastAsiaTheme="majorEastAsia" w:hAnsi="Garamond" w:cstheme="majorBidi"/>
+          <w:b/>
+          <w:bCs/>
+          <w:color w:val="000000" w:themeColor="text1"/>
+          <w:szCs w:val="32"/>
+        </w:rPr>
+      </w:pPr>
+      <w:r>
+        <w:tab/>
+      </w:r>
+      <w:r>
+        <w:br w:type="page"/>
       </w:r>
     </w:p>
     <w:p>

</xml_diff>